<commit_message>
Atualizando o modulo 9
</commit_message>
<xml_diff>
--- a/Modulos/Contabilidade/Relatorios/relatorio_analitico_contriuinte.docx
+++ b/Modulos/Contabilidade/Relatorios/relatorio_analitico_contriuinte.docx
@@ -494,6 +494,16 @@
             <w:r>
               <w:rPr>
                 <w:rFonts w:ascii="Times New Roman" w:hAnsi="Times New Roman" w:cs="Times New Roman"/>
+                <w:color w:val="00B050"/>
+                <w:sz w:val="16"/>
+                <w:szCs w:val="16"/>
+              </w:rPr>
+              <w:t xml:space="preserve">+ </w:t>
+            </w:r>
+            <w:r>
+              <w:rPr>
+                <w:rFonts w:ascii="Times New Roman" w:hAnsi="Times New Roman" w:cs="Times New Roman"/>
+                <w:color w:val="00B050"/>
                 <w:sz w:val="16"/>
                 <w:szCs w:val="16"/>
               </w:rPr>
@@ -648,6 +658,16 @@
             <w:r>
               <w:rPr>
                 <w:rFonts w:ascii="Times New Roman" w:hAnsi="Times New Roman" w:cs="Times New Roman"/>
+                <w:color w:val="00B050"/>
+                <w:sz w:val="16"/>
+                <w:szCs w:val="16"/>
+              </w:rPr>
+              <w:t xml:space="preserve">+ </w:t>
+            </w:r>
+            <w:r>
+              <w:rPr>
+                <w:rFonts w:ascii="Times New Roman" w:hAnsi="Times New Roman" w:cs="Times New Roman"/>
+                <w:color w:val="00B050"/>
                 <w:sz w:val="16"/>
                 <w:szCs w:val="16"/>
               </w:rPr>
@@ -802,6 +822,16 @@
             <w:r>
               <w:rPr>
                 <w:rFonts w:ascii="Times New Roman" w:hAnsi="Times New Roman" w:cs="Times New Roman"/>
+                <w:color w:val="BF4E14" w:themeColor="accent2" w:themeShade="BF"/>
+                <w:sz w:val="16"/>
+                <w:szCs w:val="16"/>
+              </w:rPr>
+              <w:t xml:space="preserve">- </w:t>
+            </w:r>
+            <w:r>
+              <w:rPr>
+                <w:rFonts w:ascii="Times New Roman" w:hAnsi="Times New Roman" w:cs="Times New Roman"/>
+                <w:color w:val="BF4E14" w:themeColor="accent2" w:themeShade="BF"/>
                 <w:sz w:val="16"/>
                 <w:szCs w:val="16"/>
               </w:rPr>
@@ -817,7 +847,8 @@
         </w:trPr>
         <w:tc>
           <w:tcPr>
-            <w:tcW w:w="988" w:type="dxa"/>
+            <w:tcW w:w="8785" w:type="dxa"/>
+            <w:gridSpan w:val="3"/>
             <w:tcMar>
               <w:top w:w="100" w:type="dxa"/>
               <w:left w:w="100" w:type="dxa"/>
@@ -843,60 +874,14 @@
                 <w:szCs w:val="16"/>
               </w:rPr>
             </w:pPr>
-          </w:p>
-        </w:tc>
-        <w:tc>
-          <w:tcPr>
-            <w:tcW w:w="1276" w:type="dxa"/>
-            <w:tcMar>
-              <w:top w:w="100" w:type="dxa"/>
-              <w:left w:w="100" w:type="dxa"/>
-              <w:bottom w:w="100" w:type="dxa"/>
-              <w:right w:w="100" w:type="dxa"/>
-            </w:tcMar>
-          </w:tcPr>
-          <w:p>
-            <w:pPr>
-              <w:widowControl w:val="0"/>
-              <w:pBdr>
-                <w:top w:val="nil"/>
-                <w:left w:val="nil"/>
-                <w:bottom w:val="nil"/>
-                <w:right w:val="nil"/>
-                <w:between w:val="nil"/>
-              </w:pBdr>
-              <w:spacing w:line="240" w:lineRule="auto"/>
-              <w:jc w:val="left"/>
-              <w:rPr>
-                <w:rFonts w:ascii="Times New Roman" w:hAnsi="Times New Roman" w:cs="Times New Roman"/>
-                <w:sz w:val="16"/>
-                <w:szCs w:val="16"/>
-              </w:rPr>
-            </w:pPr>
-          </w:p>
-        </w:tc>
-        <w:tc>
-          <w:tcPr>
-            <w:tcW w:w="6521" w:type="dxa"/>
-          </w:tcPr>
-          <w:p>
-            <w:pPr>
-              <w:widowControl w:val="0"/>
-              <w:pBdr>
-                <w:top w:val="nil"/>
-                <w:left w:val="nil"/>
-                <w:bottom w:val="nil"/>
-                <w:right w:val="nil"/>
-                <w:between w:val="nil"/>
-              </w:pBdr>
-              <w:spacing w:line="240" w:lineRule="auto"/>
-              <w:jc w:val="left"/>
-              <w:rPr>
-                <w:rFonts w:ascii="Times New Roman" w:hAnsi="Times New Roman" w:cs="Times New Roman"/>
-                <w:sz w:val="16"/>
-                <w:szCs w:val="16"/>
-              </w:rPr>
-            </w:pPr>
+            <w:r>
+              <w:rPr>
+                <w:rFonts w:ascii="Times New Roman" w:hAnsi="Times New Roman" w:cs="Times New Roman"/>
+                <w:sz w:val="16"/>
+                <w:szCs w:val="16"/>
+              </w:rPr>
+              <w:t xml:space="preserve">Total </w:t>
+            </w:r>
           </w:p>
         </w:tc>
         <w:tc>
@@ -914,13 +899,22 @@
                 <w:between w:val="nil"/>
               </w:pBdr>
               <w:spacing w:line="240" w:lineRule="auto"/>
-              <w:jc w:val="left"/>
+              <w:jc w:val="right"/>
               <w:rPr>
                 <w:rFonts w:ascii="Times New Roman" w:hAnsi="Times New Roman" w:cs="Times New Roman"/>
                 <w:sz w:val="16"/>
                 <w:szCs w:val="16"/>
               </w:rPr>
             </w:pPr>
+            <w:r>
+              <w:rPr>
+                <w:rFonts w:ascii="Times New Roman" w:hAnsi="Times New Roman" w:cs="Times New Roman"/>
+                <w:color w:val="00B050"/>
+                <w:sz w:val="16"/>
+                <w:szCs w:val="16"/>
+              </w:rPr>
+              <w:t>+ 1.800,00</w:t>
+            </w:r>
           </w:p>
         </w:tc>
       </w:tr>

</xml_diff>